<commit_message>
Added links to Word File
</commit_message>
<xml_diff>
--- a/Lab 4/TodoList Javascript.docx
+++ b/Lab 4/TodoList Javascript.docx
@@ -63,71 +63,52 @@
         <w:rPr>
           <w:lang w:val="es-MX"/>
         </w:rPr>
-        <w:t>NO</w:t>
-      </w:r>
-      <w:r>
-        <w:rPr>
-          <w:lang w:val="es-MX"/>
-        </w:rPr>
-        <w:t>M</w:t>
-      </w:r>
-      <w:r>
-        <w:rPr>
-          <w:lang w:val="es-MX"/>
-        </w:rPr>
-        <w:t xml:space="preserve">BRE: </w:t>
+        <w:t xml:space="preserve">NOMBRE: </w:t>
       </w:r>
       <w:r>
         <w:rPr>
           <w:lang w:val="es-MX"/>
         </w:rPr>
         <w:br/>
-        <w:t>GITHUB REPOSITORY</w:t>
-      </w:r>
+        <w:t xml:space="preserve">GITHUB REPOSITORY : </w:t>
+      </w:r>
+      <w:hyperlink r:id="rId6" w:history="1">
+        <w:r>
+          <w:rPr>
+            <w:rStyle w:val="Hipervnculo"/>
+            <w:lang w:val="es-MX"/>
+          </w:rPr>
+          <w:t>https://github.com/Dfd11/LabsDAW/tree/master/Lab%204</w:t>
+        </w:r>
+      </w:hyperlink>
       <w:r>
         <w:rPr>
           <w:lang w:val="es-MX"/>
         </w:rPr>
         <w:t xml:space="preserve"> </w:t>
       </w:r>
-      <w:r>
-        <w:rPr>
-          <w:lang w:val="es-MX"/>
-        </w:rPr>
-        <w:t>: [</w:t>
-      </w:r>
-      <w:r>
-        <w:rPr>
-          <w:lang w:val="es-MX"/>
-        </w:rPr>
-        <w:t xml:space="preserve">  ]</w:t>
-      </w:r>
-    </w:p>
-    <w:p>
-      <w:pPr>
-        <w:rPr>
-          <w:lang w:val="es-MX"/>
-        </w:rPr>
-      </w:pPr>
-      <w:r>
-        <w:rPr>
-          <w:lang w:val="es-MX"/>
-        </w:rPr>
-        <w:t>GITHUB PAGE URL: [  ]</w:t>
-      </w:r>
-    </w:p>
-    <w:p>
-      <w:pPr>
-        <w:rPr>
-          <w:lang w:val="es-MX"/>
-        </w:rPr>
-      </w:pPr>
-    </w:p>
+    </w:p>
+    <w:p>
+      <w:r>
+        <w:t xml:space="preserve">GITHUB PAGE URL: </w:t>
+      </w:r>
+      <w:hyperlink r:id="rId7" w:history="1">
+        <w:r>
+          <w:rPr>
+            <w:rStyle w:val="Hipervnculo"/>
+          </w:rPr>
+          <w:t>https://dfd11.github.io/LabsDAW/Lab%204/index.html</w:t>
+        </w:r>
+      </w:hyperlink>
+      <w:r>
+        <w:t xml:space="preserve"> </w:t>
+      </w:r>
+    </w:p>
+    <w:p/>
     <w:p>
       <w:pPr>
         <w:rPr>
           <w:u w:val="single"/>
-          <w:lang w:val="es-MX"/>
         </w:rPr>
       </w:pPr>
     </w:p>
@@ -136,16 +117,22 @@
         <w:jc w:val="center"/>
         <w:rPr>
           <w:u w:val="single"/>
-          <w:lang w:val="es-MX"/>
         </w:rPr>
       </w:pPr>
       <w:r>
         <w:rPr>
           <w:u w:val="single"/>
-          <w:lang w:val="es-MX"/>
-        </w:rPr>
-        <w:t>Todo list javascript</w:t>
-      </w:r>
+        </w:rPr>
+        <w:t xml:space="preserve">Todo list </w:t>
+      </w:r>
+      <w:proofErr w:type="spellStart"/>
+      <w:r>
+        <w:rPr>
+          <w:u w:val="single"/>
+        </w:rPr>
+        <w:t>javascript</w:t>
+      </w:r>
+      <w:proofErr w:type="spellEnd"/>
     </w:p>
     <w:p>
       <w:pPr>
@@ -153,7 +140,6 @@
         <w:rPr>
           <w:sz w:val="20"/>
           <w:szCs w:val="20"/>
-          <w:lang w:val="es-MX"/>
         </w:rPr>
       </w:pPr>
     </w:p>
@@ -189,7 +175,7 @@
                     <pic:cNvPicPr/>
                   </pic:nvPicPr>
                   <pic:blipFill>
-                    <a:blip r:embed="rId6"/>
+                    <a:blip r:embed="rId8"/>
                     <a:stretch>
                       <a:fillRect/>
                     </a:stretch>
@@ -366,7 +352,23 @@
           <w:rFonts w:ascii="Calibri" w:hAnsi="Calibri" w:cs="Calibri"/>
           <w:lang w:val="es-MX"/>
         </w:rPr>
-        <w:t xml:space="preserve"> dentro de la lista debe de tener su propio checkbox. El propósito de este input es</w:t>
+        <w:t xml:space="preserve"> dentro de la lista debe de tener su propio </w:t>
+      </w:r>
+      <w:proofErr w:type="spellStart"/>
+      <w:r>
+        <w:rPr>
+          <w:rFonts w:ascii="Calibri" w:hAnsi="Calibri" w:cs="Calibri"/>
+          <w:lang w:val="es-MX"/>
+        </w:rPr>
+        <w:t>checkbox</w:t>
+      </w:r>
+      <w:proofErr w:type="spellEnd"/>
+      <w:r>
+        <w:rPr>
+          <w:rFonts w:ascii="Calibri" w:hAnsi="Calibri" w:cs="Calibri"/>
+          <w:lang w:val="es-MX"/>
+        </w:rPr>
+        <w:t>. El propósito de este input es</w:t>
       </w:r>
       <w:r>
         <w:rPr>
@@ -400,12 +402,21 @@
           <w:lang w:val="es-MX"/>
         </w:rPr>
       </w:pPr>
-      <w:r>
-        <w:rPr>
-          <w:rFonts w:ascii="Calibri" w:hAnsi="Calibri" w:cs="Calibri"/>
-          <w:lang w:val="es-MX"/>
-        </w:rPr>
-        <w:t xml:space="preserve">Tips: </w:t>
+      <w:proofErr w:type="spellStart"/>
+      <w:r>
+        <w:rPr>
+          <w:rFonts w:ascii="Calibri" w:hAnsi="Calibri" w:cs="Calibri"/>
+          <w:lang w:val="es-MX"/>
+        </w:rPr>
+        <w:t>Tips</w:t>
+      </w:r>
+      <w:proofErr w:type="spellEnd"/>
+      <w:r>
+        <w:rPr>
+          <w:rFonts w:ascii="Calibri" w:hAnsi="Calibri" w:cs="Calibri"/>
+          <w:lang w:val="es-MX"/>
+        </w:rPr>
+        <w:t xml:space="preserve">: </w:t>
       </w:r>
     </w:p>
     <w:p>
@@ -434,14 +445,78 @@
           <w:rFonts w:ascii="Calibri" w:hAnsi="Calibri" w:cs="Calibri"/>
           <w:lang w:val="es-MX"/>
         </w:rPr>
-        <w:t>Para generar un checkbox se u</w:t>
-      </w:r>
-      <w:r>
-        <w:rPr>
-          <w:rFonts w:ascii="Calibri" w:hAnsi="Calibri" w:cs="Calibri"/>
-          <w:lang w:val="es-MX"/>
-        </w:rPr>
-        <w:t>tiliza la etiqueta “input” con el atributo type=”checkbox” y el atributo “name” con el valor que desea que aparezca al lado de él.</w:t>
+        <w:t xml:space="preserve">Para generar un </w:t>
+      </w:r>
+      <w:proofErr w:type="spellStart"/>
+      <w:r>
+        <w:rPr>
+          <w:rFonts w:ascii="Calibri" w:hAnsi="Calibri" w:cs="Calibri"/>
+          <w:lang w:val="es-MX"/>
+        </w:rPr>
+        <w:t>checkbox</w:t>
+      </w:r>
+      <w:proofErr w:type="spellEnd"/>
+      <w:r>
+        <w:rPr>
+          <w:rFonts w:ascii="Calibri" w:hAnsi="Calibri" w:cs="Calibri"/>
+          <w:lang w:val="es-MX"/>
+        </w:rPr>
+        <w:t xml:space="preserve"> se u</w:t>
+      </w:r>
+      <w:r>
+        <w:rPr>
+          <w:rFonts w:ascii="Calibri" w:hAnsi="Calibri" w:cs="Calibri"/>
+          <w:lang w:val="es-MX"/>
+        </w:rPr>
+        <w:t xml:space="preserve">tiliza la etiqueta “input” con el atributo </w:t>
+      </w:r>
+      <w:proofErr w:type="spellStart"/>
+      <w:r>
+        <w:rPr>
+          <w:rFonts w:ascii="Calibri" w:hAnsi="Calibri" w:cs="Calibri"/>
+          <w:lang w:val="es-MX"/>
+        </w:rPr>
+        <w:t>type</w:t>
+      </w:r>
+      <w:proofErr w:type="spellEnd"/>
+      <w:r>
+        <w:rPr>
+          <w:rFonts w:ascii="Calibri" w:hAnsi="Calibri" w:cs="Calibri"/>
+          <w:lang w:val="es-MX"/>
+        </w:rPr>
+        <w:t>=”</w:t>
+      </w:r>
+      <w:proofErr w:type="spellStart"/>
+      <w:r>
+        <w:rPr>
+          <w:rFonts w:ascii="Calibri" w:hAnsi="Calibri" w:cs="Calibri"/>
+          <w:lang w:val="es-MX"/>
+        </w:rPr>
+        <w:t>checkbox</w:t>
+      </w:r>
+      <w:proofErr w:type="spellEnd"/>
+      <w:r>
+        <w:rPr>
+          <w:rFonts w:ascii="Calibri" w:hAnsi="Calibri" w:cs="Calibri"/>
+          <w:lang w:val="es-MX"/>
+        </w:rPr>
+        <w:t>” y el atributo “</w:t>
+      </w:r>
+      <w:proofErr w:type="spellStart"/>
+      <w:r>
+        <w:rPr>
+          <w:rFonts w:ascii="Calibri" w:hAnsi="Calibri" w:cs="Calibri"/>
+          <w:lang w:val="es-MX"/>
+        </w:rPr>
+        <w:t>name</w:t>
+      </w:r>
+      <w:proofErr w:type="spellEnd"/>
+      <w:r>
+        <w:rPr>
+          <w:rFonts w:ascii="Calibri" w:hAnsi="Calibri" w:cs="Calibri"/>
+          <w:lang w:val="es-MX"/>
+        </w:rPr>
+        <w:t>” con el valor que desea que aparezca al lado de él.</w:t>
       </w:r>
       <w:r>
         <w:rPr>
@@ -463,7 +538,61 @@
           <w:highlight w:val="yellow"/>
           <w:lang w:val="es-MX"/>
         </w:rPr>
-        <w:t>&lt;input type = "checkbox" name="todo" /&gt;</w:t>
+        <w:t xml:space="preserve">&lt;input </w:t>
+      </w:r>
+      <w:proofErr w:type="spellStart"/>
+      <w:r>
+        <w:rPr>
+          <w:rFonts w:ascii="Calibri" w:hAnsi="Calibri" w:cs="Calibri"/>
+          <w:highlight w:val="yellow"/>
+          <w:lang w:val="es-MX"/>
+        </w:rPr>
+        <w:t>type</w:t>
+      </w:r>
+      <w:proofErr w:type="spellEnd"/>
+      <w:r>
+        <w:rPr>
+          <w:rFonts w:ascii="Calibri" w:hAnsi="Calibri" w:cs="Calibri"/>
+          <w:highlight w:val="yellow"/>
+          <w:lang w:val="es-MX"/>
+        </w:rPr>
+        <w:t xml:space="preserve"> = "</w:t>
+      </w:r>
+      <w:proofErr w:type="spellStart"/>
+      <w:r>
+        <w:rPr>
+          <w:rFonts w:ascii="Calibri" w:hAnsi="Calibri" w:cs="Calibri"/>
+          <w:highlight w:val="yellow"/>
+          <w:lang w:val="es-MX"/>
+        </w:rPr>
+        <w:t>checkbox</w:t>
+      </w:r>
+      <w:proofErr w:type="spellEnd"/>
+      <w:r>
+        <w:rPr>
+          <w:rFonts w:ascii="Calibri" w:hAnsi="Calibri" w:cs="Calibri"/>
+          <w:highlight w:val="yellow"/>
+          <w:lang w:val="es-MX"/>
+        </w:rPr>
+        <w:t xml:space="preserve">" </w:t>
+      </w:r>
+      <w:proofErr w:type="spellStart"/>
+      <w:r>
+        <w:rPr>
+          <w:rFonts w:ascii="Calibri" w:hAnsi="Calibri" w:cs="Calibri"/>
+          <w:highlight w:val="yellow"/>
+          <w:lang w:val="es-MX"/>
+        </w:rPr>
+        <w:t>name</w:t>
+      </w:r>
+      <w:proofErr w:type="spellEnd"/>
+      <w:r>
+        <w:rPr>
+          <w:rFonts w:ascii="Calibri" w:hAnsi="Calibri" w:cs="Calibri"/>
+          <w:highlight w:val="yellow"/>
+          <w:lang w:val="es-MX"/>
+        </w:rPr>
+        <w:t>="todo" /&gt;</w:t>
       </w:r>
     </w:p>
     <w:p>
@@ -519,7 +648,7 @@
     </w:p>
     <w:p>
       <w:pPr>
-        <w:pStyle w:val="ListParagraph"/>
+        <w:pStyle w:val="Prrafodelista"/>
         <w:numPr>
           <w:ilvl w:val="0"/>
           <w:numId w:val="11"/>
@@ -532,6 +661,7 @@
           <w:lang w:val="es-MX"/>
         </w:rPr>
       </w:pPr>
+      <w:proofErr w:type="spellStart"/>
       <w:r>
         <w:rPr>
           <w:rFonts w:ascii="Calibri" w:hAnsi="Calibri" w:cs="Calibri"/>
@@ -539,10 +669,11 @@
         </w:rPr>
         <w:t>document.getElementById</w:t>
       </w:r>
-    </w:p>
-    <w:p>
-      <w:pPr>
-        <w:pStyle w:val="ListParagraph"/>
+      <w:proofErr w:type="spellEnd"/>
+    </w:p>
+    <w:p>
+      <w:pPr>
+        <w:pStyle w:val="Prrafodelista"/>
         <w:numPr>
           <w:ilvl w:val="0"/>
           <w:numId w:val="11"/>
@@ -555,6 +686,7 @@
           <w:lang w:val="es-MX"/>
         </w:rPr>
       </w:pPr>
+      <w:proofErr w:type="spellStart"/>
       <w:r>
         <w:rPr>
           <w:rFonts w:ascii="Calibri" w:hAnsi="Calibri" w:cs="Calibri"/>
@@ -562,10 +694,11 @@
         </w:rPr>
         <w:t>addEventListener</w:t>
       </w:r>
-    </w:p>
-    <w:p>
-      <w:pPr>
-        <w:pStyle w:val="ListParagraph"/>
+      <w:proofErr w:type="spellEnd"/>
+    </w:p>
+    <w:p>
+      <w:pPr>
+        <w:pStyle w:val="Prrafodelista"/>
         <w:numPr>
           <w:ilvl w:val="0"/>
           <w:numId w:val="11"/>
@@ -578,17 +711,26 @@
           <w:lang w:val="es-MX"/>
         </w:rPr>
       </w:pPr>
-      <w:r>
-        <w:rPr>
-          <w:rFonts w:ascii="Calibri" w:hAnsi="Calibri" w:cs="Calibri"/>
-          <w:lang w:val="es-MX"/>
-        </w:rPr>
-        <w:t>document.getElementsByName()</w:t>
-      </w:r>
-    </w:p>
-    <w:p>
-      <w:pPr>
-        <w:pStyle w:val="ListParagraph"/>
+      <w:proofErr w:type="spellStart"/>
+      <w:r>
+        <w:rPr>
+          <w:rFonts w:ascii="Calibri" w:hAnsi="Calibri" w:cs="Calibri"/>
+          <w:lang w:val="es-MX"/>
+        </w:rPr>
+        <w:t>document.getElementsByName</w:t>
+      </w:r>
+      <w:proofErr w:type="spellEnd"/>
+      <w:r>
+        <w:rPr>
+          <w:rFonts w:ascii="Calibri" w:hAnsi="Calibri" w:cs="Calibri"/>
+          <w:lang w:val="es-MX"/>
+        </w:rPr>
+        <w:t>()</w:t>
+      </w:r>
+    </w:p>
+    <w:p>
+      <w:pPr>
+        <w:pStyle w:val="Prrafodelista"/>
         <w:numPr>
           <w:ilvl w:val="0"/>
           <w:numId w:val="11"/>
@@ -601,6 +743,7 @@
           <w:lang w:val="es-MX"/>
         </w:rPr>
       </w:pPr>
+      <w:proofErr w:type="spellStart"/>
       <w:r>
         <w:rPr>
           <w:rFonts w:ascii="Calibri" w:hAnsi="Calibri" w:cs="Calibri"/>
@@ -608,10 +751,11 @@
         </w:rPr>
         <w:t>innerHTML</w:t>
       </w:r>
-    </w:p>
-    <w:p>
-      <w:pPr>
-        <w:pStyle w:val="ListParagraph"/>
+      <w:proofErr w:type="spellEnd"/>
+    </w:p>
+    <w:p>
+      <w:pPr>
+        <w:pStyle w:val="Prrafodelista"/>
         <w:numPr>
           <w:ilvl w:val="0"/>
           <w:numId w:val="11"/>
@@ -624,12 +768,21 @@
           <w:lang w:val="es-MX"/>
         </w:rPr>
       </w:pPr>
-      <w:r>
-        <w:rPr>
-          <w:rFonts w:ascii="Calibri" w:hAnsi="Calibri" w:cs="Calibri"/>
-          <w:lang w:val="es-MX"/>
-        </w:rPr>
-        <w:t>e.preventDefault();</w:t>
+      <w:proofErr w:type="spellStart"/>
+      <w:r>
+        <w:rPr>
+          <w:rFonts w:ascii="Calibri" w:hAnsi="Calibri" w:cs="Calibri"/>
+          <w:lang w:val="es-MX"/>
+        </w:rPr>
+        <w:t>e.preventDefault</w:t>
+      </w:r>
+      <w:proofErr w:type="spellEnd"/>
+      <w:r>
+        <w:rPr>
+          <w:rFonts w:ascii="Calibri" w:hAnsi="Calibri" w:cs="Calibri"/>
+          <w:lang w:val="es-MX"/>
+        </w:rPr>
+        <w:t>();</w:t>
       </w:r>
       <w:r>
         <w:rPr>
@@ -723,7 +876,47 @@
           <w:bCs/>
           <w:lang w:val="es-MX"/>
         </w:rPr>
-        <w:t xml:space="preserve">Clear all Todo’s </w:t>
+        <w:t xml:space="preserve">Clear </w:t>
+      </w:r>
+      <w:proofErr w:type="spellStart"/>
+      <w:r>
+        <w:rPr>
+          <w:rFonts w:ascii="Calibri-Bold" w:hAnsi="Calibri-Bold" w:cs="Calibri-Bold"/>
+          <w:b/>
+          <w:bCs/>
+          <w:lang w:val="es-MX"/>
+        </w:rPr>
+        <w:t>all</w:t>
+      </w:r>
+      <w:proofErr w:type="spellEnd"/>
+      <w:r>
+        <w:rPr>
+          <w:rFonts w:ascii="Calibri-Bold" w:hAnsi="Calibri-Bold" w:cs="Calibri-Bold"/>
+          <w:b/>
+          <w:bCs/>
+          <w:lang w:val="es-MX"/>
+        </w:rPr>
+        <w:t xml:space="preserve"> </w:t>
+      </w:r>
+      <w:proofErr w:type="spellStart"/>
+      <w:r>
+        <w:rPr>
+          <w:rFonts w:ascii="Calibri-Bold" w:hAnsi="Calibri-Bold" w:cs="Calibri-Bold"/>
+          <w:b/>
+          <w:bCs/>
+          <w:lang w:val="es-MX"/>
+        </w:rPr>
+        <w:t>Todo’s</w:t>
+      </w:r>
+      <w:proofErr w:type="spellEnd"/>
+      <w:r>
+        <w:rPr>
+          <w:rFonts w:ascii="Calibri-Bold" w:hAnsi="Calibri-Bold" w:cs="Calibri-Bold"/>
+          <w:b/>
+          <w:bCs/>
+          <w:lang w:val="es-MX"/>
+        </w:rPr>
+        <w:t xml:space="preserve"> </w:t>
       </w:r>
       <w:r>
         <w:rPr>
@@ -744,7 +937,23 @@
           <w:rFonts w:ascii="Calibri" w:hAnsi="Calibri" w:cs="Calibri"/>
           <w:lang w:val="es-MX"/>
         </w:rPr>
-        <w:t xml:space="preserve"> la selección de todos los checkboxes de la lista.</w:t>
+        <w:t xml:space="preserve"> la selección de todos los </w:t>
+      </w:r>
+      <w:proofErr w:type="spellStart"/>
+      <w:r>
+        <w:rPr>
+          <w:rFonts w:ascii="Calibri" w:hAnsi="Calibri" w:cs="Calibri"/>
+          <w:lang w:val="es-MX"/>
+        </w:rPr>
+        <w:t>checkboxes</w:t>
+      </w:r>
+      <w:proofErr w:type="spellEnd"/>
+      <w:r>
+        <w:rPr>
+          <w:rFonts w:ascii="Calibri" w:hAnsi="Calibri" w:cs="Calibri"/>
+          <w:lang w:val="es-MX"/>
+        </w:rPr>
+        <w:t xml:space="preserve"> de la lista.</w:t>
       </w:r>
       <w:r>
         <w:rPr>
@@ -778,14 +987,70 @@
           <w:bCs/>
           <w:lang w:val="es-MX"/>
         </w:rPr>
-        <w:t xml:space="preserve">Mark all Todo’s </w:t>
-      </w:r>
-      <w:r>
-        <w:rPr>
-          <w:rFonts w:ascii="Calibri" w:hAnsi="Calibri" w:cs="Calibri"/>
-          <w:lang w:val="es-MX"/>
-        </w:rPr>
-        <w:t>deberá de marcar todos los checkboxes de la lista.</w:t>
+        <w:t xml:space="preserve">Mark </w:t>
+      </w:r>
+      <w:proofErr w:type="spellStart"/>
+      <w:r>
+        <w:rPr>
+          <w:rFonts w:ascii="Calibri-Bold" w:hAnsi="Calibri-Bold" w:cs="Calibri-Bold"/>
+          <w:b/>
+          <w:bCs/>
+          <w:lang w:val="es-MX"/>
+        </w:rPr>
+        <w:t>all</w:t>
+      </w:r>
+      <w:proofErr w:type="spellEnd"/>
+      <w:r>
+        <w:rPr>
+          <w:rFonts w:ascii="Calibri-Bold" w:hAnsi="Calibri-Bold" w:cs="Calibri-Bold"/>
+          <w:b/>
+          <w:bCs/>
+          <w:lang w:val="es-MX"/>
+        </w:rPr>
+        <w:t xml:space="preserve"> </w:t>
+      </w:r>
+      <w:proofErr w:type="spellStart"/>
+      <w:r>
+        <w:rPr>
+          <w:rFonts w:ascii="Calibri-Bold" w:hAnsi="Calibri-Bold" w:cs="Calibri-Bold"/>
+          <w:b/>
+          <w:bCs/>
+          <w:lang w:val="es-MX"/>
+        </w:rPr>
+        <w:t>Todo’s</w:t>
+      </w:r>
+      <w:proofErr w:type="spellEnd"/>
+      <w:r>
+        <w:rPr>
+          <w:rFonts w:ascii="Calibri-Bold" w:hAnsi="Calibri-Bold" w:cs="Calibri-Bold"/>
+          <w:b/>
+          <w:bCs/>
+          <w:lang w:val="es-MX"/>
+        </w:rPr>
+        <w:t xml:space="preserve"> </w:t>
+      </w:r>
+      <w:r>
+        <w:rPr>
+          <w:rFonts w:ascii="Calibri" w:hAnsi="Calibri" w:cs="Calibri"/>
+          <w:lang w:val="es-MX"/>
+        </w:rPr>
+        <w:t xml:space="preserve">deberá de marcar todos los </w:t>
+      </w:r>
+      <w:proofErr w:type="spellStart"/>
+      <w:r>
+        <w:rPr>
+          <w:rFonts w:ascii="Calibri" w:hAnsi="Calibri" w:cs="Calibri"/>
+          <w:lang w:val="es-MX"/>
+        </w:rPr>
+        <w:t>checkboxes</w:t>
+      </w:r>
+      <w:proofErr w:type="spellEnd"/>
+      <w:r>
+        <w:rPr>
+          <w:rFonts w:ascii="Calibri" w:hAnsi="Calibri" w:cs="Calibri"/>
+          <w:lang w:val="es-MX"/>
+        </w:rPr>
+        <w:t xml:space="preserve"> de la lista.</w:t>
       </w:r>
       <w:r>
         <w:rPr>
@@ -812,6 +1077,7 @@
         </w:rPr>
         <w:t xml:space="preserve">c. </w:t>
       </w:r>
+      <w:proofErr w:type="spellStart"/>
       <w:r>
         <w:rPr>
           <w:rFonts w:ascii="Calibri-Bold" w:hAnsi="Calibri-Bold" w:cs="Calibri-Bold"/>
@@ -819,7 +1085,57 @@
           <w:bCs/>
           <w:lang w:val="es-MX"/>
         </w:rPr>
-        <w:t xml:space="preserve">Delete all Todo’s </w:t>
+        <w:t>Delete</w:t>
+      </w:r>
+      <w:proofErr w:type="spellEnd"/>
+      <w:r>
+        <w:rPr>
+          <w:rFonts w:ascii="Calibri-Bold" w:hAnsi="Calibri-Bold" w:cs="Calibri-Bold"/>
+          <w:b/>
+          <w:bCs/>
+          <w:lang w:val="es-MX"/>
+        </w:rPr>
+        <w:t xml:space="preserve"> </w:t>
+      </w:r>
+      <w:proofErr w:type="spellStart"/>
+      <w:r>
+        <w:rPr>
+          <w:rFonts w:ascii="Calibri-Bold" w:hAnsi="Calibri-Bold" w:cs="Calibri-Bold"/>
+          <w:b/>
+          <w:bCs/>
+          <w:lang w:val="es-MX"/>
+        </w:rPr>
+        <w:t>all</w:t>
+      </w:r>
+      <w:proofErr w:type="spellEnd"/>
+      <w:r>
+        <w:rPr>
+          <w:rFonts w:ascii="Calibri-Bold" w:hAnsi="Calibri-Bold" w:cs="Calibri-Bold"/>
+          <w:b/>
+          <w:bCs/>
+          <w:lang w:val="es-MX"/>
+        </w:rPr>
+        <w:t xml:space="preserve"> </w:t>
+      </w:r>
+      <w:proofErr w:type="spellStart"/>
+      <w:r>
+        <w:rPr>
+          <w:rFonts w:ascii="Calibri-Bold" w:hAnsi="Calibri-Bold" w:cs="Calibri-Bold"/>
+          <w:b/>
+          <w:bCs/>
+          <w:lang w:val="es-MX"/>
+        </w:rPr>
+        <w:t>Todo’s</w:t>
+      </w:r>
+      <w:proofErr w:type="spellEnd"/>
+      <w:r>
+        <w:rPr>
+          <w:rFonts w:ascii="Calibri-Bold" w:hAnsi="Calibri-Bold" w:cs="Calibri-Bold"/>
+          <w:b/>
+          <w:bCs/>
+          <w:lang w:val="es-MX"/>
+        </w:rPr>
+        <w:t xml:space="preserve"> </w:t>
       </w:r>
       <w:r>
         <w:rPr>
@@ -884,7 +1200,39 @@
           <w:rFonts w:ascii="Calibri" w:hAnsi="Calibri" w:cs="Calibri"/>
           <w:lang w:val="es-MX"/>
         </w:rPr>
-        <w:t>Para marcar y desmarcar checkboxes existe una propiedad del mismo elemento llamada “checked” que puede ser true o false para indicar el estatus del mismo.</w:t>
+        <w:t xml:space="preserve">Para marcar y desmarcar </w:t>
+      </w:r>
+      <w:proofErr w:type="spellStart"/>
+      <w:r>
+        <w:rPr>
+          <w:rFonts w:ascii="Calibri" w:hAnsi="Calibri" w:cs="Calibri"/>
+          <w:lang w:val="es-MX"/>
+        </w:rPr>
+        <w:t>checkboxes</w:t>
+      </w:r>
+      <w:proofErr w:type="spellEnd"/>
+      <w:r>
+        <w:rPr>
+          <w:rFonts w:ascii="Calibri" w:hAnsi="Calibri" w:cs="Calibri"/>
+          <w:lang w:val="es-MX"/>
+        </w:rPr>
+        <w:t xml:space="preserve"> existe una propiedad del mismo elemento llamada “</w:t>
+      </w:r>
+      <w:proofErr w:type="spellStart"/>
+      <w:r>
+        <w:rPr>
+          <w:rFonts w:ascii="Calibri" w:hAnsi="Calibri" w:cs="Calibri"/>
+          <w:lang w:val="es-MX"/>
+        </w:rPr>
+        <w:t>checked</w:t>
+      </w:r>
+      <w:proofErr w:type="spellEnd"/>
+      <w:r>
+        <w:rPr>
+          <w:rFonts w:ascii="Calibri" w:hAnsi="Calibri" w:cs="Calibri"/>
+          <w:lang w:val="es-MX"/>
+        </w:rPr>
+        <w:t>” que puede ser true o false para indicar el estatus del mismo.</w:t>
       </w:r>
     </w:p>
     <w:p>
@@ -920,7 +1268,39 @@
           <w:rFonts w:ascii="Calibri" w:hAnsi="Calibri" w:cs="Calibri"/>
           <w:lang w:val="es-MX"/>
         </w:rPr>
-        <w:t>4. Eres libre de agregar clases o id’s a los elementos del html. Si lo necesitas agrega más</w:t>
+        <w:t xml:space="preserve">4. Eres libre de agregar clases o </w:t>
+      </w:r>
+      <w:proofErr w:type="spellStart"/>
+      <w:r>
+        <w:rPr>
+          <w:rFonts w:ascii="Calibri" w:hAnsi="Calibri" w:cs="Calibri"/>
+          <w:lang w:val="es-MX"/>
+        </w:rPr>
+        <w:t>id’s</w:t>
+      </w:r>
+      <w:proofErr w:type="spellEnd"/>
+      <w:r>
+        <w:rPr>
+          <w:rFonts w:ascii="Calibri" w:hAnsi="Calibri" w:cs="Calibri"/>
+          <w:lang w:val="es-MX"/>
+        </w:rPr>
+        <w:t xml:space="preserve"> a los elementos del </w:t>
+      </w:r>
+      <w:proofErr w:type="spellStart"/>
+      <w:r>
+        <w:rPr>
+          <w:rFonts w:ascii="Calibri" w:hAnsi="Calibri" w:cs="Calibri"/>
+          <w:lang w:val="es-MX"/>
+        </w:rPr>
+        <w:t>html</w:t>
+      </w:r>
+      <w:proofErr w:type="spellEnd"/>
+      <w:r>
+        <w:rPr>
+          <w:rFonts w:ascii="Calibri" w:hAnsi="Calibri" w:cs="Calibri"/>
+          <w:lang w:val="es-MX"/>
+        </w:rPr>
+        <w:t>. Si lo necesitas agrega más</w:t>
       </w:r>
     </w:p>
     <w:p>
@@ -1073,7 +1453,47 @@
           <w:bCs/>
           <w:lang w:val="es-MX"/>
         </w:rPr>
-        <w:t>en un Github pages para poder ver su versión en vivo</w:t>
+        <w:t xml:space="preserve">en un </w:t>
+      </w:r>
+      <w:proofErr w:type="spellStart"/>
+      <w:r>
+        <w:rPr>
+          <w:rFonts w:ascii="Calibri-Bold" w:hAnsi="Calibri-Bold" w:cs="Calibri-Bold"/>
+          <w:b/>
+          <w:bCs/>
+          <w:lang w:val="es-MX"/>
+        </w:rPr>
+        <w:t>Github</w:t>
+      </w:r>
+      <w:proofErr w:type="spellEnd"/>
+      <w:r>
+        <w:rPr>
+          <w:rFonts w:ascii="Calibri-Bold" w:hAnsi="Calibri-Bold" w:cs="Calibri-Bold"/>
+          <w:b/>
+          <w:bCs/>
+          <w:lang w:val="es-MX"/>
+        </w:rPr>
+        <w:t xml:space="preserve"> </w:t>
+      </w:r>
+      <w:proofErr w:type="spellStart"/>
+      <w:r>
+        <w:rPr>
+          <w:rFonts w:ascii="Calibri-Bold" w:hAnsi="Calibri-Bold" w:cs="Calibri-Bold"/>
+          <w:b/>
+          <w:bCs/>
+          <w:lang w:val="es-MX"/>
+        </w:rPr>
+        <w:t>pages</w:t>
+      </w:r>
+      <w:proofErr w:type="spellEnd"/>
+      <w:r>
+        <w:rPr>
+          <w:rFonts w:ascii="Calibri-Bold" w:hAnsi="Calibri-Bold" w:cs="Calibri-Bold"/>
+          <w:b/>
+          <w:bCs/>
+          <w:lang w:val="es-MX"/>
+        </w:rPr>
+        <w:t xml:space="preserve"> para poder ver su versión en vivo</w:t>
       </w:r>
     </w:p>
     <w:p>
@@ -2847,10 +3267,10 @@
       <w:szCs w:val="24"/>
     </w:rPr>
   </w:style>
-  <w:style w:type="paragraph" w:styleId="Heading3">
+  <w:style w:type="paragraph" w:styleId="Ttulo3">
     <w:name w:val="heading 3"/>
     <w:basedOn w:val="Normal"/>
-    <w:link w:val="Heading3Char"/>
+    <w:link w:val="Ttulo3Car"/>
     <w:uiPriority w:val="9"/>
     <w:qFormat/>
     <w:rsid w:val="00297ED4"/>
@@ -2866,13 +3286,13 @@
       <w:szCs w:val="27"/>
     </w:rPr>
   </w:style>
-  <w:style w:type="character" w:default="1" w:styleId="DefaultParagraphFont">
+  <w:style w:type="character" w:default="1" w:styleId="Fuentedeprrafopredeter">
     <w:name w:val="Default Paragraph Font"/>
     <w:uiPriority w:val="1"/>
     <w:semiHidden/>
     <w:unhideWhenUsed/>
   </w:style>
-  <w:style w:type="table" w:default="1" w:styleId="TableNormal">
+  <w:style w:type="table" w:default="1" w:styleId="Tablanormal">
     <w:name w:val="Normal Table"/>
     <w:uiPriority w:val="99"/>
     <w:semiHidden/>
@@ -2887,13 +3307,13 @@
       </w:tblCellMar>
     </w:tblPr>
   </w:style>
-  <w:style w:type="numbering" w:default="1" w:styleId="NoList">
+  <w:style w:type="numbering" w:default="1" w:styleId="Sinlista">
     <w:name w:val="No List"/>
     <w:uiPriority w:val="99"/>
     <w:semiHidden/>
     <w:unhideWhenUsed/>
   </w:style>
-  <w:style w:type="paragraph" w:styleId="ListParagraph">
+  <w:style w:type="paragraph" w:styleId="Prrafodelista">
     <w:name w:val="List Paragraph"/>
     <w:basedOn w:val="Normal"/>
     <w:uiPriority w:val="34"/>
@@ -2904,9 +3324,9 @@
       <w:contextualSpacing/>
     </w:pPr>
   </w:style>
-  <w:style w:type="character" w:styleId="Hyperlink">
+  <w:style w:type="character" w:styleId="Hipervnculo">
     <w:name w:val="Hyperlink"/>
-    <w:basedOn w:val="DefaultParagraphFont"/>
+    <w:basedOn w:val="Fuentedeprrafopredeter"/>
     <w:uiPriority w:val="99"/>
     <w:unhideWhenUsed/>
     <w:rsid w:val="005A1DF5"/>
@@ -2915,9 +3335,9 @@
       <w:u w:val="single"/>
     </w:rPr>
   </w:style>
-  <w:style w:type="character" w:styleId="UnresolvedMention">
+  <w:style w:type="character" w:styleId="Mencinsinresolver">
     <w:name w:val="Unresolved Mention"/>
-    <w:basedOn w:val="DefaultParagraphFont"/>
+    <w:basedOn w:val="Fuentedeprrafopredeter"/>
     <w:uiPriority w:val="99"/>
     <w:semiHidden/>
     <w:unhideWhenUsed/>
@@ -2927,10 +3347,10 @@
       <w:shd w:val="clear" w:color="auto" w:fill="E1DFDD"/>
     </w:rPr>
   </w:style>
-  <w:style w:type="character" w:customStyle="1" w:styleId="Heading3Char">
-    <w:name w:val="Heading 3 Char"/>
-    <w:basedOn w:val="DefaultParagraphFont"/>
-    <w:link w:val="Heading3"/>
+  <w:style w:type="character" w:customStyle="1" w:styleId="Ttulo3Car">
+    <w:name w:val="Título 3 Car"/>
+    <w:basedOn w:val="Fuentedeprrafopredeter"/>
+    <w:link w:val="Ttulo3"/>
     <w:uiPriority w:val="9"/>
     <w:rsid w:val="00297ED4"/>
     <w:rPr>

</xml_diff>